<commit_message>
changed made in llocal
</commit_message>
<xml_diff>
--- a/How_to_Install_GIT_And_Commands.docx
+++ b/How_to_Install_GIT_And_Commands.docx
@@ -10963,8 +10963,6 @@
         <w:pStyle w:val="Heading1"/>
       </w:pPr>
       <w:bookmarkStart w:id="27" w:name="_Toc435953254"/>
-      <w:bookmarkStart w:id="28" w:name="_GoBack"/>
-      <w:bookmarkEnd w:id="28"/>
       <w:r>
         <w:t>How to add the local repository to Remote?</w:t>
       </w:r>
@@ -11206,7 +11204,7 @@
       <w:pPr>
         <w:pStyle w:val="Heading1"/>
       </w:pPr>
-      <w:bookmarkStart w:id="29" w:name="_Toc435953255"/>
+      <w:bookmarkStart w:id="28" w:name="_Toc435953255"/>
       <w:r>
         <w:t xml:space="preserve">Pull - </w:t>
       </w:r>
@@ -11219,7 +11217,7 @@
       <w:r>
         <w:t>repository?</w:t>
       </w:r>
-      <w:bookmarkEnd w:id="29"/>
+      <w:bookmarkEnd w:id="28"/>
     </w:p>
     <w:p>
       <w:r>
@@ -11868,6 +11866,77 @@
           <w:szCs w:val="18"/>
         </w:rPr>
         <w:t xml:space="preserve"> 1 file changed, 1 insertion(+)</w:t>
+      </w:r>
+    </w:p>
+    <w:p>
+      <w:pPr>
+        <w:autoSpaceDE w:val="0"/>
+        <w:autoSpaceDN w:val="0"/>
+        <w:adjustRightInd w:val="0"/>
+        <w:spacing w:after="0" w:line="240" w:lineRule="auto"/>
+        <w:rPr>
+          <w:rFonts w:ascii="Lucida Console" w:hAnsi="Lucida Console" w:cs="Lucida Console"/>
+          <w:sz w:val="18"/>
+          <w:szCs w:val="18"/>
+        </w:rPr>
+      </w:pPr>
+    </w:p>
+    <w:p>
+      <w:pPr>
+        <w:rPr>
+          <w:b/>
+        </w:rPr>
+      </w:pPr>
+      <w:r>
+        <w:rPr>
+          <w:b/>
+        </w:rPr>
+        <w:t>Scenario 1</w:t>
+      </w:r>
+      <w:r>
+        <w:rPr>
+          <w:b/>
+        </w:rPr>
+        <w:t>:</w:t>
+      </w:r>
+    </w:p>
+    <w:p>
+      <w:pPr>
+        <w:autoSpaceDE w:val="0"/>
+        <w:autoSpaceDN w:val="0"/>
+        <w:adjustRightInd w:val="0"/>
+        <w:spacing w:after="0" w:line="240" w:lineRule="auto"/>
+        <w:rPr>
+          <w:rFonts w:ascii="Lucida Console" w:hAnsi="Lucida Console" w:cs="Lucida Console"/>
+          <w:sz w:val="18"/>
+          <w:szCs w:val="18"/>
+        </w:rPr>
+      </w:pPr>
+      <w:r>
+        <w:rPr>
+          <w:rFonts w:ascii="Lucida Console" w:hAnsi="Lucida Console" w:cs="Lucida Console"/>
+          <w:sz w:val="18"/>
+          <w:szCs w:val="18"/>
+        </w:rPr>
+        <w:t>Changes not commi</w:t>
+      </w:r>
+      <w:r>
+        <w:rPr>
+          <w:rFonts w:ascii="Lucida Console" w:hAnsi="Lucida Console" w:cs="Lucida Console"/>
+          <w:sz w:val="18"/>
+          <w:szCs w:val="18"/>
+        </w:rPr>
+        <w:t>t</w:t>
+      </w:r>
+      <w:bookmarkStart w:id="29" w:name="_GoBack"/>
+      <w:bookmarkEnd w:id="29"/>
+      <w:r>
+        <w:rPr>
+          <w:rFonts w:ascii="Lucida Console" w:hAnsi="Lucida Console" w:cs="Lucida Console"/>
+          <w:sz w:val="18"/>
+          <w:szCs w:val="18"/>
+        </w:rPr>
+        <w:t>ted in local.</w:t>
       </w:r>
     </w:p>
     <w:p/>
@@ -14475,7 +14544,7 @@
 </file>
 
 <file path=customXml/itemProps1.xml><?xml version="1.0" encoding="utf-8"?>
-<ds:datastoreItem xmlns:ds="http://schemas.openxmlformats.org/officeDocument/2006/customXml" ds:itemID="{68988F2C-9AAB-4583-AEDE-95C75453F790}">
+<ds:datastoreItem xmlns:ds="http://schemas.openxmlformats.org/officeDocument/2006/customXml" ds:itemID="{8CFDABDA-FA16-4326-B8E6-1B0632458048}">
   <ds:schemaRefs>
     <ds:schemaRef ds:uri="http://schemas.openxmlformats.org/officeDocument/2006/bibliography"/>
   </ds:schemaRefs>

</xml_diff>